<commit_message>
add reading quiz response summaries
</commit_message>
<xml_diff>
--- a/docs/content/labs/lab6-hypotesting.docx
+++ b/docs/content/labs/lab6-hypotesting.docx
@@ -93,7 +93,7 @@
         <w:pStyle w:val="FirstParagraph"/>
       </w:pPr>
       <w:r>
-        <w:t xml:space="preserve">Throughout this lab we’ll use three datasets:</w:t>
+        <w:t xml:space="preserve">In this lab we’ll use two datasets:</w:t>
       </w:r>
     </w:p>
     <w:p>
@@ -140,27 +140,6 @@
     </w:p>
     <w:p>
       <w:pPr>
-        <w:numPr>
-          <w:ilvl w:val="0"/>
-          <w:numId w:val="1002"/>
-        </w:numPr>
-        <w:pStyle w:val="Compact"/>
-      </w:pPr>
-      <w:r>
-        <w:rPr>
-          <w:rStyle w:val="VerbatimChar"/>
-        </w:rPr>
-        <w:t xml:space="preserve">sleep</w:t>
-      </w:r>
-      <w:r>
-        <w:t xml:space="preserve"> </w:t>
-      </w:r>
-      <w:r>
-        <w:t xml:space="preserve">are 135 observations of average hours of sleep per night from NHANES respondents</w:t>
-      </w:r>
-    </w:p>
-    <w:p>
-      <w:pPr>
         <w:pStyle w:val="SourceCode"/>
       </w:pPr>
       <w:r>
@@ -236,82 +215,6 @@
           <w:rStyle w:val="VerbatimChar"/>
         </w:rPr>
         <w:t xml:space="preserve"> num [1:15] 2.79 2.93 3.22 3.78 3.22 3.38 3.18 3.33 3.34 3.06 ...</w:t>
-      </w:r>
-    </w:p>
-    <w:p>
-      <w:pPr>
-        <w:pStyle w:val="SourceCode"/>
-      </w:pPr>
-      <w:r>
-        <w:rPr>
-          <w:rStyle w:val="FunctionTok"/>
-        </w:rPr>
-        <w:t xml:space="preserve">data</w:t>
-      </w:r>
-      <w:r>
-        <w:rPr>
-          <w:rStyle w:val="NormalTok"/>
-        </w:rPr>
-        <w:t xml:space="preserve">(nhanes.samp.adult)</w:t>
-      </w:r>
-      <w:r>
-        <w:br/>
-      </w:r>
-      <w:r>
-        <w:rPr>
-          <w:rStyle w:val="NormalTok"/>
-        </w:rPr>
-        <w:t xml:space="preserve">sleep </w:t>
-      </w:r>
-      <w:r>
-        <w:rPr>
-          <w:rStyle w:val="OtherTok"/>
-        </w:rPr>
-        <w:t xml:space="preserve">&lt;-</w:t>
-      </w:r>
-      <w:r>
-        <w:rPr>
-          <w:rStyle w:val="NormalTok"/>
-        </w:rPr>
-        <w:t xml:space="preserve"> nhanes.samp.adult</w:t>
-      </w:r>
-      <w:r>
-        <w:rPr>
-          <w:rStyle w:val="SpecialCharTok"/>
-        </w:rPr>
-        <w:t xml:space="preserve">$</w:t>
-      </w:r>
-      <w:r>
-        <w:rPr>
-          <w:rStyle w:val="NormalTok"/>
-        </w:rPr>
-        <w:t xml:space="preserve">SleepHrsNight</w:t>
-      </w:r>
-      <w:r>
-        <w:br/>
-      </w:r>
-      <w:r>
-        <w:rPr>
-          <w:rStyle w:val="FunctionTok"/>
-        </w:rPr>
-        <w:t xml:space="preserve">str</w:t>
-      </w:r>
-      <w:r>
-        <w:rPr>
-          <w:rStyle w:val="NormalTok"/>
-        </w:rPr>
-        <w:t xml:space="preserve">(sleep)</w:t>
-      </w:r>
-    </w:p>
-    <w:p>
-      <w:pPr>
-        <w:pStyle w:val="SourceCode"/>
-      </w:pPr>
-      <w:r>
-        <w:rPr>
-          <w:rStyle w:val="VerbatimChar"/>
-        </w:rPr>
-        <w:t xml:space="preserve"> int [1:135] 9 3 6 6 6 6 6 4 7 4 ...</w:t>
       </w:r>
     </w:p>
     <w:p>
@@ -2218,7 +2121,7 @@
     </w:p>
     <w:bookmarkEnd w:id="23"/>
     <w:bookmarkEnd w:id="24"/>
-    <w:bookmarkStart w:id="38" w:name="answering-questions-with-t-tests"/>
+    <w:bookmarkStart w:id="35" w:name="answering-questions-with-t-tests"/>
     <w:p>
       <w:pPr>
         <w:pStyle w:val="Heading2"/>
@@ -2757,1646 +2660,7 @@
       </w:tr>
     </w:tbl>
     <w:bookmarkEnd w:id="34"/>
-    <w:bookmarkStart w:id="37" w:name="hours-of-sleep"/>
-    <w:p>
-      <w:pPr>
-        <w:pStyle w:val="Heading3"/>
-      </w:pPr>
-      <w:r>
-        <w:t xml:space="preserve">Hours of sleep</w:t>
-      </w:r>
-    </w:p>
-    <w:p>
-      <w:pPr>
-        <w:pStyle w:val="FirstParagraph"/>
-      </w:pPr>
-      <w:r>
-        <w:t xml:space="preserve">Answer the following questions with hypothesis tests using the</w:t>
-      </w:r>
-      <w:r>
-        <w:t xml:space="preserve"> </w:t>
-      </w:r>
-      <w:r>
-        <w:rPr>
-          <w:rStyle w:val="VerbatimChar"/>
-        </w:rPr>
-        <w:t xml:space="preserve">sleep</w:t>
-      </w:r>
-      <w:r>
-        <w:t xml:space="preserve"> </w:t>
-      </w:r>
-      <w:r>
-        <w:t xml:space="preserve">data. Be sure to consider how to frame the hypotheses appropriately to answer the question.</w:t>
-      </w:r>
-    </w:p>
-    <w:p>
-      <w:pPr>
-        <w:numPr>
-          <w:ilvl w:val="0"/>
-          <w:numId w:val="1008"/>
-        </w:numPr>
-        <w:pStyle w:val="Compact"/>
-      </w:pPr>
-      <w:r>
-        <w:t xml:space="preserve">Do US adults sleep 7.5 hours per night on average?</w:t>
-      </w:r>
-    </w:p>
-    <w:p>
-      <w:pPr>
-        <w:numPr>
-          <w:ilvl w:val="0"/>
-          <w:numId w:val="1008"/>
-        </w:numPr>
-        <w:pStyle w:val="Compact"/>
-      </w:pPr>
-      <w:r>
-        <w:t xml:space="preserve">Do US adults sleep less than 7.5 hours per night on average?</w:t>
-      </w:r>
-    </w:p>
-    <w:p>
-      <w:pPr>
-        <w:numPr>
-          <w:ilvl w:val="0"/>
-          <w:numId w:val="1008"/>
-        </w:numPr>
-        <w:pStyle w:val="Compact"/>
-      </w:pPr>
-      <w:r>
-        <w:t xml:space="preserve">Do US adults sleep more than 7.5 hours per night on average?</w:t>
-      </w:r>
-    </w:p>
-    <w:p>
-      <w:pPr>
-        <w:numPr>
-          <w:ilvl w:val="0"/>
-          <w:numId w:val="1008"/>
-        </w:numPr>
-        <w:pStyle w:val="Compact"/>
-      </w:pPr>
-      <w:r>
-        <w:t xml:space="preserve">Do US adults sleep more than 6.5 hours per night on average?</w:t>
-      </w:r>
-    </w:p>
-    <w:tbl>
-      <w:tblPr>
-        <w:tblStyle w:val="Table"/>
-        <w:tblLook w:firstRow="0" w:lastRow="0" w:firstColumn="0" w:lastColumn="0" w:noHBand="0" w:noVBand="0" w:val="0000"/>
-        <w:tblBorders>
-          <w:left w:val="single" w:sz="24" w:space="0" w:color="0758E5"/>
-          <w:right w:val="single" w:sz="4" w:space="0" w:color="0758E5"/>
-          <w:top w:val="single" w:sz="4" w:space="0" w:color="0758E5"/>
-          <w:bottom w:val="single" w:sz="4" w:space="0" w:color="0758E5"/>
-        </w:tblBorders>
-        <w:tblCellMar>
-          <w:left w:w="144" w:type="dxa"/>
-          <w:right w:w="144" w:type="dxa"/>
-        </w:tblCellMar>
-        <w:tblInd w:w="164" w:type="dxa"/>
-        <w:tblW w:type="pct" w:w="100%"/>
-      </w:tblPr>
-      <w:tr>
-        <w:trPr>
-          <w:cantSplit/>
-        </w:trPr>
-        <w:tc>
-          <w:tcPr>
-            <w:shd w:color="auto" w:fill="dae6fb" w:val="clear"/>
-            <w:tcMar>
-              <w:top w:w="92" w:type="dxa"/>
-              <w:bottom w:w="92" w:type="dxa"/>
-            </w:tcMar>
-          </w:tcPr>
-          <w:p>
-            <w:pPr>
-              <w:pStyle w:val="FirstParagraph"/>
-            </w:pPr>
-            <w:pPr>
-              <w:spacing w:before="0" w:after="0"/>
-              <w:textAlignment w:val="center"/>
-            </w:pPr>
-            <w:r>
-              <w:drawing>
-                <wp:inline>
-                  <wp:extent cx="152400" cy="152400"/>
-                  <wp:effectExtent b="0" l="0" r="0" t="0"/>
-                  <wp:docPr descr="" title="" id="35" name="Picture"/>
-                  <a:graphic>
-                    <a:graphicData uri="http://schemas.openxmlformats.org/drawingml/2006/picture">
-                      <pic:pic>
-                        <pic:nvPicPr>
-                          <pic:cNvPr descr="/Applications/quarto/share/formats/docx/note.png" id="36" name="Picture"/>
-                          <pic:cNvPicPr>
-                            <a:picLocks noChangeArrowheads="1" noChangeAspect="1"/>
-                          </pic:cNvPicPr>
-                        </pic:nvPicPr>
-                        <pic:blipFill>
-                          <a:blip r:embed="rId25"/>
-                          <a:stretch>
-                            <a:fillRect/>
-                          </a:stretch>
-                        </pic:blipFill>
-                        <pic:spPr bwMode="auto">
-                          <a:xfrm>
-                            <a:off x="0" y="0"/>
-                            <a:ext cx="152400" cy="152400"/>
-                          </a:xfrm>
-                          <a:prstGeom prst="rect">
-                            <a:avLst/>
-                          </a:prstGeom>
-                          <a:noFill/>
-                          <a:ln w="9525">
-                            <a:noFill/>
-                            <a:headEnd/>
-                            <a:tailEnd/>
-                          </a:ln>
-                        </pic:spPr>
-                      </pic:pic>
-                    </a:graphicData>
-                  </a:graphic>
-                </wp:inline>
-              </w:drawing>
-            </w:r>
-            <w:r>
-              <w:t xml:space="preserve"> </w:t>
-            </w:r>
-            <w:r>
-              <w:t xml:space="preserve"> </w:t>
-            </w:r>
-            <w:r>
-              <w:t xml:space="preserve">Your turn</w:t>
-            </w:r>
-          </w:p>
-        </w:tc>
-      </w:tr>
-      <w:tr>
-        <w:trPr>
-          <w:cantSplit/>
-        </w:trPr>
-        <w:tc>
-          <w:tcPr>
-            <w:tcMar>
-              <w:top w:w="108" w:type="dxa"/>
-              <w:bottom w:w="108" w:type="dxa"/>
-            </w:tcMar>
-          </w:tcPr>
-          <w:p>
-            <w:pPr>
-              <w:pStyle w:val="BodyText"/>
-            </w:pPr>
-            <w:pPr>
-              <w:spacing w:before="16"/>
-            </w:pPr>
-            <w:r>
-              <w:t xml:space="preserve">Write commands to perform tests to answer questions 1-4 above.</w:t>
-            </w:r>
-          </w:p>
-          <w:p>
-            <w:pPr>
-              <w:pStyle w:val="SourceCode"/>
-            </w:pPr>
-            <w:r>
-              <w:rPr>
-                <w:rStyle w:val="CommentTok"/>
-              </w:rPr>
-              <w:t xml:space="preserve"># 1. Do US adults sleep 7.5 hours per night on average?</w:t>
-            </w:r>
-            <w:r>
-              <w:br/>
-            </w:r>
-            <w:r>
-              <w:br/>
-            </w:r>
-            <w:r>
-              <w:rPr>
-                <w:rStyle w:val="CommentTok"/>
-              </w:rPr>
-              <w:t xml:space="preserve"># 2. Do US adults sleep less than 7.5 hours per night on average?</w:t>
-            </w:r>
-            <w:r>
-              <w:br/>
-            </w:r>
-            <w:r>
-              <w:br/>
-            </w:r>
-            <w:r>
-              <w:rPr>
-                <w:rStyle w:val="CommentTok"/>
-              </w:rPr>
-              <w:t xml:space="preserve"># 3. Do US adults sleep more than 7.5 hours per night on average?</w:t>
-            </w:r>
-            <w:r>
-              <w:br/>
-            </w:r>
-            <w:r>
-              <w:br/>
-            </w:r>
-            <w:r>
-              <w:rPr>
-                <w:rStyle w:val="CommentTok"/>
-              </w:rPr>
-              <w:t xml:space="preserve"># 4. Do US adults sleep more than 6.5 hours per night on average?</w:t>
-            </w:r>
-          </w:p>
-          <w:p>
-            <w:pPr>
-              <w:pStyle w:val="FirstParagraph"/>
-            </w:pPr>
-            <w:pPr>
-              <w:spacing w:after="16"/>
-            </w:pPr>
-            <w:r>
-              <w:t xml:space="preserve">Interpret the result of each test in context. Use significance level</w:t>
-            </w:r>
-            <w:r>
-              <w:t xml:space="preserve"> </w:t>
-            </w:r>
-            <m:oMath>
-              <m:r>
-                <m:t>α</m:t>
-              </m:r>
-              <m:r>
-                <m:rPr>
-                  <m:sty m:val="p"/>
-                </m:rPr>
-                <m:t>=</m:t>
-              </m:r>
-              <m:r>
-                <m:t>0.05</m:t>
-              </m:r>
-            </m:oMath>
-            <w:r>
-              <w:t xml:space="preserve"> </w:t>
-            </w:r>
-            <w:r>
-              <w:t xml:space="preserve">to make a decision.</w:t>
-            </w:r>
-          </w:p>
-        </w:tc>
-      </w:tr>
-    </w:tbl>
-    <w:bookmarkEnd w:id="37"/>
-    <w:bookmarkEnd w:id="38"/>
-    <w:bookmarkStart w:id="44" w:name="exploring-decision-errors"/>
-    <w:p>
-      <w:pPr>
-        <w:pStyle w:val="Heading2"/>
-      </w:pPr>
-      <w:r>
-        <w:t xml:space="preserve">Exploring decision errors</w:t>
-      </w:r>
-    </w:p>
-    <w:p>
-      <w:pPr>
-        <w:pStyle w:val="FirstParagraph"/>
-      </w:pPr>
-      <w:r>
-        <w:t xml:space="preserve">If there is time in class, we’ll explore decision errors a little. If not, you can simulate this activity by repeatedly running the commands and making tallies on your own.</w:t>
-      </w:r>
-    </w:p>
-    <w:p>
-      <w:pPr>
-        <w:pStyle w:val="BodyText"/>
-      </w:pPr>
-      <w:r>
-        <w:t xml:space="preserve">There are two ways to make an error in a hypothesis test.</w:t>
-      </w:r>
-    </w:p>
-    <w:p>
-      <w:pPr>
-        <w:pStyle w:val="BodyText"/>
-      </w:pPr>
-      <w:r>
-        <w:drawing>
-          <wp:inline>
-            <wp:extent cx="3810000" cy="824278"/>
-            <wp:effectExtent b="0" l="0" r="0" t="0"/>
-            <wp:docPr descr="" title="" id="40" name="Picture"/>
-            <a:graphic>
-              <a:graphicData uri="http://schemas.openxmlformats.org/drawingml/2006/picture">
-                <pic:pic>
-                  <pic:nvPicPr>
-                    <pic:cNvPr descr="img/testing-errors.png" id="41" name="Picture"/>
-                    <pic:cNvPicPr>
-                      <a:picLocks noChangeArrowheads="1" noChangeAspect="1"/>
-                    </pic:cNvPicPr>
-                  </pic:nvPicPr>
-                  <pic:blipFill>
-                    <a:blip r:embed="rId39"/>
-                    <a:stretch>
-                      <a:fillRect/>
-                    </a:stretch>
-                  </pic:blipFill>
-                  <pic:spPr bwMode="auto">
-                    <a:xfrm>
-                      <a:off x="0" y="0"/>
-                      <a:ext cx="3810000" cy="824278"/>
-                    </a:xfrm>
-                    <a:prstGeom prst="rect">
-                      <a:avLst/>
-                    </a:prstGeom>
-                    <a:noFill/>
-                    <a:ln w="9525">
-                      <a:noFill/>
-                      <a:headEnd/>
-                      <a:tailEnd/>
-                    </a:ln>
-                  </pic:spPr>
-                </pic:pic>
-              </a:graphicData>
-            </a:graphic>
-          </wp:inline>
-        </w:drawing>
-      </w:r>
-    </w:p>
-    <w:bookmarkStart w:id="42" w:name="type-i-errors"/>
-    <w:p>
-      <w:pPr>
-        <w:pStyle w:val="Heading3"/>
-      </w:pPr>
-      <w:r>
-        <w:t xml:space="preserve">Type I errors</w:t>
-      </w:r>
-    </w:p>
-    <w:p>
-      <w:pPr>
-        <w:pStyle w:val="FirstParagraph"/>
-      </w:pPr>
-      <w:r>
-        <w:t xml:space="preserve">First we’ll all generate a sample from 3,179 observations of total HDL cholesterol, pretending that the full set of observations constitutes a population. Each of us will obtain a different sample. Using our respective samples, we’ll each test whether the population mean is 5.043 and see how many of us produce an erroneous conclusion.</w:t>
-      </w:r>
-    </w:p>
-    <w:p>
-      <w:pPr>
-        <w:pStyle w:val="BodyText"/>
-      </w:pPr>
-      <m:oMathPara>
-        <m:oMathParaPr>
-          <m:jc m:val="center"/>
-        </m:oMathParaPr>
-        <m:oMath>
-          <m:sSub>
-            <m:e>
-              <m:r>
-                <m:t>H</m:t>
-              </m:r>
-            </m:e>
-            <m:sub>
-              <m:r>
-                <m:t>0</m:t>
-              </m:r>
-            </m:sub>
-          </m:sSub>
-          <m:r>
-            <m:rPr>
-              <m:sty m:val="p"/>
-            </m:rPr>
-            <m:t>:</m:t>
-          </m:r>
-          <m:r>
-            <m:t>μ</m:t>
-          </m:r>
-          <m:r>
-            <m:rPr>
-              <m:sty m:val="p"/>
-            </m:rPr>
-            <m:t>=</m:t>
-          </m:r>
-          <m:r>
-            <m:t>5.043</m:t>
-          </m:r>
-        </m:oMath>
-      </m:oMathPara>
-    </w:p>
-    <w:p>
-      <w:pPr>
-        <w:pStyle w:val="FirstParagraph"/>
-      </w:pPr>
-      <m:oMathPara>
-        <m:oMathParaPr>
-          <m:jc m:val="center"/>
-        </m:oMathParaPr>
-        <m:oMath>
-          <m:sSub>
-            <m:e>
-              <m:r>
-                <m:t>H</m:t>
-              </m:r>
-            </m:e>
-            <m:sub>
-              <m:r>
-                <m:t>A</m:t>
-              </m:r>
-            </m:sub>
-          </m:sSub>
-          <m:r>
-            <m:rPr>
-              <m:sty m:val="p"/>
-            </m:rPr>
-            <m:t>:</m:t>
-          </m:r>
-          <m:r>
-            <m:t>μ</m:t>
-          </m:r>
-          <m:r>
-            <m:rPr>
-              <m:sty m:val="p"/>
-            </m:rPr>
-            <m:t>≠</m:t>
-          </m:r>
-          <m:r>
-            <m:t>5.043</m:t>
-          </m:r>
-        </m:oMath>
-      </m:oMathPara>
-    </w:p>
-    <w:p>
-      <w:pPr>
-        <w:pStyle w:val="FirstParagraph"/>
-      </w:pPr>
-      <w:r>
-        <w:t xml:space="preserve">5.043 is the</w:t>
-      </w:r>
-      <w:r>
-        <w:t xml:space="preserve"> </w:t>
-      </w:r>
-      <w:r>
-        <w:rPr>
-          <w:iCs/>
-          <w:i/>
-        </w:rPr>
-        <w:t xml:space="preserve">true population mean</w:t>
-      </w:r>
-      <w:r>
-        <w:t xml:space="preserve">, so in point of fact</w:t>
-      </w:r>
-      <w:r>
-        <w:t xml:space="preserve"> </w:t>
-      </w:r>
-      <m:oMath>
-        <m:sSub>
-          <m:e>
-            <m:r>
-              <m:t>H</m:t>
-            </m:r>
-          </m:e>
-          <m:sub>
-            <m:r>
-              <m:t>0</m:t>
-            </m:r>
-          </m:sub>
-        </m:sSub>
-      </m:oMath>
-      <w:r>
-        <w:t xml:space="preserve"> </w:t>
-      </w:r>
-      <w:r>
-        <w:t xml:space="preserve">is true and we should</w:t>
-      </w:r>
-      <w:r>
-        <w:t xml:space="preserve"> </w:t>
-      </w:r>
-      <w:r>
-        <w:rPr>
-          <w:iCs/>
-          <w:i/>
-        </w:rPr>
-        <w:t xml:space="preserve">not</w:t>
-      </w:r>
-      <w:r>
-        <w:t xml:space="preserve"> </w:t>
-      </w:r>
-      <w:r>
-        <w:t xml:space="preserve">reject; any rejections are therefore type I errors.</w:t>
-      </w:r>
-    </w:p>
-    <w:p>
-      <w:pPr>
-        <w:pStyle w:val="SourceCode"/>
-      </w:pPr>
-      <w:r>
-        <w:rPr>
-          <w:rStyle w:val="FunctionTok"/>
-        </w:rPr>
-        <w:t xml:space="preserve">load</w:t>
-      </w:r>
-      <w:r>
-        <w:rPr>
-          <w:rStyle w:val="NormalTok"/>
-        </w:rPr>
-        <w:t xml:space="preserve">(</w:t>
-      </w:r>
-      <w:r>
-        <w:rPr>
-          <w:rStyle w:val="StringTok"/>
-        </w:rPr>
-        <w:t xml:space="preserve">'data/nhanes.RData'</w:t>
-      </w:r>
-      <w:r>
-        <w:rPr>
-          <w:rStyle w:val="NormalTok"/>
-        </w:rPr>
-        <w:t xml:space="preserve">)</w:t>
-      </w:r>
-      <w:r>
-        <w:br/>
-      </w:r>
-      <w:r>
-        <w:br/>
-      </w:r>
-      <w:r>
-        <w:rPr>
-          <w:rStyle w:val="CommentTok"/>
-        </w:rPr>
-        <w:t xml:space="preserve"># "true" population mean</w:t>
-      </w:r>
-      <w:r>
-        <w:br/>
-      </w:r>
-      <w:r>
-        <w:rPr>
-          <w:rStyle w:val="NormalTok"/>
-        </w:rPr>
-        <w:t xml:space="preserve">pop_mean </w:t>
-      </w:r>
-      <w:r>
-        <w:rPr>
-          <w:rStyle w:val="OtherTok"/>
-        </w:rPr>
-        <w:t xml:space="preserve">&lt;-</w:t>
-      </w:r>
-      <w:r>
-        <w:rPr>
-          <w:rStyle w:val="NormalTok"/>
-        </w:rPr>
-        <w:t xml:space="preserve"> </w:t>
-      </w:r>
-      <w:r>
-        <w:rPr>
-          <w:rStyle w:val="FunctionTok"/>
-        </w:rPr>
-        <w:t xml:space="preserve">mean</w:t>
-      </w:r>
-      <w:r>
-        <w:rPr>
-          <w:rStyle w:val="NormalTok"/>
-        </w:rPr>
-        <w:t xml:space="preserve">(nhanes</w:t>
-      </w:r>
-      <w:r>
-        <w:rPr>
-          <w:rStyle w:val="SpecialCharTok"/>
-        </w:rPr>
-        <w:t xml:space="preserve">$</w:t>
-      </w:r>
-      <w:r>
-        <w:rPr>
-          <w:rStyle w:val="NormalTok"/>
-        </w:rPr>
-        <w:t xml:space="preserve">TotChol)</w:t>
-      </w:r>
-      <w:r>
-        <w:br/>
-      </w:r>
-      <w:r>
-        <w:br/>
-      </w:r>
-      <w:r>
-        <w:rPr>
-          <w:rStyle w:val="CommentTok"/>
-        </w:rPr>
-        <w:t xml:space="preserve"># draw a sample </w:t>
-      </w:r>
-      <w:r>
-        <w:br/>
-      </w:r>
-      <w:r>
-        <w:rPr>
-          <w:rStyle w:val="NormalTok"/>
-        </w:rPr>
-        <w:t xml:space="preserve">samp </w:t>
-      </w:r>
-      <w:r>
-        <w:rPr>
-          <w:rStyle w:val="OtherTok"/>
-        </w:rPr>
-        <w:t xml:space="preserve">&lt;-</w:t>
-      </w:r>
-      <w:r>
-        <w:rPr>
-          <w:rStyle w:val="NormalTok"/>
-        </w:rPr>
-        <w:t xml:space="preserve"> </w:t>
-      </w:r>
-      <w:r>
-        <w:rPr>
-          <w:rStyle w:val="FunctionTok"/>
-        </w:rPr>
-        <w:t xml:space="preserve">sample</w:t>
-      </w:r>
-      <w:r>
-        <w:rPr>
-          <w:rStyle w:val="NormalTok"/>
-        </w:rPr>
-        <w:t xml:space="preserve">(nhanes</w:t>
-      </w:r>
-      <w:r>
-        <w:rPr>
-          <w:rStyle w:val="SpecialCharTok"/>
-        </w:rPr>
-        <w:t xml:space="preserve">$</w:t>
-      </w:r>
-      <w:r>
-        <w:rPr>
-          <w:rStyle w:val="NormalTok"/>
-        </w:rPr>
-        <w:t xml:space="preserve">TotChol, </w:t>
-      </w:r>
-      <w:r>
-        <w:rPr>
-          <w:rStyle w:val="AttributeTok"/>
-        </w:rPr>
-        <w:t xml:space="preserve">size =</w:t>
-      </w:r>
-      <w:r>
-        <w:rPr>
-          <w:rStyle w:val="NormalTok"/>
-        </w:rPr>
-        <w:t xml:space="preserve"> </w:t>
-      </w:r>
-      <w:r>
-        <w:rPr>
-          <w:rStyle w:val="DecValTok"/>
-        </w:rPr>
-        <w:t xml:space="preserve">20</w:t>
-      </w:r>
-      <w:r>
-        <w:rPr>
-          <w:rStyle w:val="NormalTok"/>
-        </w:rPr>
-        <w:t xml:space="preserve">)</w:t>
-      </w:r>
-      <w:r>
-        <w:br/>
-      </w:r>
-      <w:r>
-        <w:br/>
-      </w:r>
-      <w:r>
-        <w:rPr>
-          <w:rStyle w:val="CommentTok"/>
-        </w:rPr>
-        <w:t xml:space="preserve"># test a true null</w:t>
-      </w:r>
-      <w:r>
-        <w:br/>
-      </w:r>
-      <w:r>
-        <w:rPr>
-          <w:rStyle w:val="FunctionTok"/>
-        </w:rPr>
-        <w:t xml:space="preserve">t.test</w:t>
-      </w:r>
-      <w:r>
-        <w:rPr>
-          <w:rStyle w:val="NormalTok"/>
-        </w:rPr>
-        <w:t xml:space="preserve">(samp, </w:t>
-      </w:r>
-      <w:r>
-        <w:rPr>
-          <w:rStyle w:val="AttributeTok"/>
-        </w:rPr>
-        <w:t xml:space="preserve">mu =</w:t>
-      </w:r>
-      <w:r>
-        <w:rPr>
-          <w:rStyle w:val="NormalTok"/>
-        </w:rPr>
-        <w:t xml:space="preserve"> pop_mean, </w:t>
-      </w:r>
-      <w:r>
-        <w:rPr>
-          <w:rStyle w:val="AttributeTok"/>
-        </w:rPr>
-        <w:t xml:space="preserve">alternative =</w:t>
-      </w:r>
-      <w:r>
-        <w:rPr>
-          <w:rStyle w:val="NormalTok"/>
-        </w:rPr>
-        <w:t xml:space="preserve"> </w:t>
-      </w:r>
-      <w:r>
-        <w:rPr>
-          <w:rStyle w:val="StringTok"/>
-        </w:rPr>
-        <w:t xml:space="preserve">'two.sided'</w:t>
-      </w:r>
-      <w:r>
-        <w:rPr>
-          <w:rStyle w:val="NormalTok"/>
-        </w:rPr>
-        <w:t xml:space="preserve">)</w:t>
-      </w:r>
-    </w:p>
-    <w:p>
-      <w:pPr>
-        <w:pStyle w:val="SourceCode"/>
-      </w:pPr>
-      <w:r>
-        <w:br/>
-      </w:r>
-      <w:r>
-        <w:rPr>
-          <w:rStyle w:val="VerbatimChar"/>
-        </w:rPr>
-        <w:t xml:space="preserve">    One Sample t-test</w:t>
-      </w:r>
-      <w:r>
-        <w:br/>
-      </w:r>
-      <w:r>
-        <w:br/>
-      </w:r>
-      <w:r>
-        <w:rPr>
-          <w:rStyle w:val="VerbatimChar"/>
-        </w:rPr>
-        <w:t xml:space="preserve">data:  samp</w:t>
-      </w:r>
-      <w:r>
-        <w:br/>
-      </w:r>
-      <w:r>
-        <w:rPr>
-          <w:rStyle w:val="VerbatimChar"/>
-        </w:rPr>
-        <w:t xml:space="preserve">t = -0.4551, df = 19, p-value = 0.6542</w:t>
-      </w:r>
-      <w:r>
-        <w:br/>
-      </w:r>
-      <w:r>
-        <w:rPr>
-          <w:rStyle w:val="VerbatimChar"/>
-        </w:rPr>
-        <w:t xml:space="preserve">alternative hypothesis: true mean is not equal to 5.042938</w:t>
-      </w:r>
-      <w:r>
-        <w:br/>
-      </w:r>
-      <w:r>
-        <w:rPr>
-          <w:rStyle w:val="VerbatimChar"/>
-        </w:rPr>
-        <w:t xml:space="preserve">95 percent confidence interval:</w:t>
-      </w:r>
-      <w:r>
-        <w:br/>
-      </w:r>
-      <w:r>
-        <w:rPr>
-          <w:rStyle w:val="VerbatimChar"/>
-        </w:rPr>
-        <w:t xml:space="preserve"> 4.586964 5.336036</w:t>
-      </w:r>
-      <w:r>
-        <w:br/>
-      </w:r>
-      <w:r>
-        <w:rPr>
-          <w:rStyle w:val="VerbatimChar"/>
-        </w:rPr>
-        <w:t xml:space="preserve">sample estimates:</w:t>
-      </w:r>
-      <w:r>
-        <w:br/>
-      </w:r>
-      <w:r>
-        <w:rPr>
-          <w:rStyle w:val="VerbatimChar"/>
-        </w:rPr>
-        <w:t xml:space="preserve">mean of x </w:t>
-      </w:r>
-      <w:r>
-        <w:br/>
-      </w:r>
-      <w:r>
-        <w:rPr>
-          <w:rStyle w:val="VerbatimChar"/>
-        </w:rPr>
-        <w:t xml:space="preserve">   4.9615 </w:t>
-      </w:r>
-    </w:p>
-    <w:p>
-      <w:pPr>
-        <w:pStyle w:val="FirstParagraph"/>
-      </w:pPr>
-      <w:r>
-        <w:t xml:space="preserve">Recall that the significance level (denoted</w:t>
-      </w:r>
-      <w:r>
-        <w:t xml:space="preserve"> </w:t>
-      </w:r>
-      <m:oMath>
-        <m:r>
-          <m:t>α</m:t>
-        </m:r>
-      </m:oMath>
-      <w:r>
-        <w:t xml:space="preserve">) determines the decision rule: we reject if</w:t>
-      </w:r>
-      <w:r>
-        <w:t xml:space="preserve"> </w:t>
-      </w:r>
-      <m:oMath>
-        <m:r>
-          <m:t>p</m:t>
-        </m:r>
-        <m:r>
-          <m:rPr>
-            <m:sty m:val="p"/>
-          </m:rPr>
-          <m:t>&lt;</m:t>
-        </m:r>
-        <m:r>
-          <m:t>α</m:t>
-        </m:r>
-      </m:oMath>
-      <w:r>
-        <w:t xml:space="preserve">. Let’s tally errors as follows:</w:t>
-      </w:r>
-    </w:p>
-    <w:tbl>
-      <w:tblPr>
-        <w:tblStyle w:val="Table"/>
-        <w:tblW w:type="auto" w:w="0"/>
-        <w:tblLook w:firstRow="1" w:lastRow="0" w:firstColumn="0" w:lastColumn="0" w:noHBand="0" w:noVBand="0" w:val="0020"/>
-        <w:jc w:val="start"/>
-      </w:tblPr>
-      <w:tblGrid>
-        <w:gridCol w:w="3960"/>
-        <w:gridCol w:w="3960"/>
-      </w:tblGrid>
-      <w:tr>
-        <w:trPr>
-          <w:tblHeader w:val="true"/>
-        </w:trPr>
-        <w:tc>
-          <w:tcPr/>
-          <w:p>
-            <w:pPr>
-              <w:pStyle w:val="Compact"/>
-              <w:jc w:val="left"/>
-            </w:pPr>
-            <w:r>
-              <w:t xml:space="preserve">Significance level</w:t>
-            </w:r>
-          </w:p>
-        </w:tc>
-        <w:tc>
-          <w:tcPr/>
-          <w:p>
-            <w:pPr>
-              <w:pStyle w:val="Compact"/>
-              <w:jc w:val="left"/>
-            </w:pPr>
-            <w:r>
-              <w:t xml:space="preserve">Error frequency</w:t>
-            </w:r>
-          </w:p>
-        </w:tc>
-      </w:tr>
-      <w:tr>
-        <w:tc>
-          <w:tcPr/>
-          <w:p>
-            <w:pPr>
-              <w:pStyle w:val="Compact"/>
-              <w:jc w:val="left"/>
-            </w:pPr>
-            <m:oMath>
-              <m:r>
-                <m:t>α</m:t>
-              </m:r>
-              <m:r>
-                <m:rPr>
-                  <m:sty m:val="p"/>
-                </m:rPr>
-                <m:t>=</m:t>
-              </m:r>
-              <m:r>
-                <m:t>0.2</m:t>
-              </m:r>
-            </m:oMath>
-          </w:p>
-        </w:tc>
-        <w:tc>
-          <w:tcPr/>
-          <w:p>
-            <w:pPr>
-              <w:pStyle w:val="Compact"/>
-            </w:pPr>
-          </w:p>
-        </w:tc>
-      </w:tr>
-      <w:tr>
-        <w:tc>
-          <w:tcPr/>
-          <w:p>
-            <w:pPr>
-              <w:pStyle w:val="Compact"/>
-              <w:jc w:val="left"/>
-            </w:pPr>
-            <m:oMath>
-              <m:r>
-                <m:t>α</m:t>
-              </m:r>
-              <m:r>
-                <m:rPr>
-                  <m:sty m:val="p"/>
-                </m:rPr>
-                <m:t>=</m:t>
-              </m:r>
-              <m:r>
-                <m:t>0.1</m:t>
-              </m:r>
-            </m:oMath>
-          </w:p>
-        </w:tc>
-        <w:tc>
-          <w:tcPr/>
-          <w:p>
-            <w:pPr>
-              <w:pStyle w:val="Compact"/>
-            </w:pPr>
-          </w:p>
-        </w:tc>
-      </w:tr>
-      <w:tr>
-        <w:tc>
-          <w:tcPr/>
-          <w:p>
-            <w:pPr>
-              <w:pStyle w:val="Compact"/>
-              <w:jc w:val="left"/>
-            </w:pPr>
-            <m:oMath>
-              <m:r>
-                <m:t>α</m:t>
-              </m:r>
-              <m:r>
-                <m:rPr>
-                  <m:sty m:val="p"/>
-                </m:rPr>
-                <m:t>=</m:t>
-              </m:r>
-              <m:r>
-                <m:t>0.05</m:t>
-              </m:r>
-            </m:oMath>
-          </w:p>
-        </w:tc>
-        <w:tc>
-          <w:tcPr/>
-          <w:p>
-            <w:pPr>
-              <w:pStyle w:val="Compact"/>
-            </w:pPr>
-          </w:p>
-        </w:tc>
-      </w:tr>
-      <w:tr>
-        <w:tc>
-          <w:tcPr/>
-          <w:p>
-            <w:pPr>
-              <w:pStyle w:val="Compact"/>
-              <w:jc w:val="left"/>
-            </w:pPr>
-            <m:oMath>
-              <m:r>
-                <m:t>α</m:t>
-              </m:r>
-              <m:r>
-                <m:rPr>
-                  <m:sty m:val="p"/>
-                </m:rPr>
-                <m:t>=</m:t>
-              </m:r>
-              <m:r>
-                <m:t>0.02</m:t>
-              </m:r>
-            </m:oMath>
-          </w:p>
-        </w:tc>
-        <w:tc>
-          <w:tcPr/>
-          <w:p>
-            <w:pPr>
-              <w:pStyle w:val="Compact"/>
-            </w:pPr>
-          </w:p>
-        </w:tc>
-      </w:tr>
-    </w:tbl>
-    <w:p>
-      <w:pPr>
-        <w:pStyle w:val="BodyText"/>
-      </w:pPr>
-      <w:r>
-        <w:t xml:space="preserve">We should see that the type I error rate is approximately equal to the significance level. The significance level, in fact, directly controls type I error.</w:t>
-      </w:r>
-    </w:p>
-    <w:bookmarkEnd w:id="42"/>
-    <w:bookmarkStart w:id="43" w:name="type-ii-errors"/>
-    <w:p>
-      <w:pPr>
-        <w:pStyle w:val="Heading3"/>
-      </w:pPr>
-      <w:r>
-        <w:t xml:space="preserve">Type II errors</w:t>
-      </w:r>
-    </w:p>
-    <w:p>
-      <w:pPr>
-        <w:pStyle w:val="FirstParagraph"/>
-      </w:pPr>
-      <w:r>
-        <w:t xml:space="preserve">Now let’s test whether the population mean is some</w:t>
-      </w:r>
-      <w:r>
-        <w:t xml:space="preserve"> </w:t>
-      </w:r>
-      <m:oMath>
-        <m:sSub>
-          <m:e>
-            <m:r>
-              <m:t>μ</m:t>
-            </m:r>
-          </m:e>
-          <m:sub>
-            <m:r>
-              <m:t>0</m:t>
-            </m:r>
-          </m:sub>
-        </m:sSub>
-        <m:r>
-          <m:rPr>
-            <m:sty m:val="p"/>
-          </m:rPr>
-          <m:t>≠</m:t>
-        </m:r>
-        <m:r>
-          <m:t>5.043</m:t>
-        </m:r>
-      </m:oMath>
-      <w:r>
-        <w:t xml:space="preserve">. In this case,</w:t>
-      </w:r>
-      <w:r>
-        <w:t xml:space="preserve"> </w:t>
-      </w:r>
-      <m:oMath>
-        <m:sSub>
-          <m:e>
-            <m:r>
-              <m:t>H</m:t>
-            </m:r>
-          </m:e>
-          <m:sub>
-            <m:r>
-              <m:t>0</m:t>
-            </m:r>
-          </m:sub>
-        </m:sSub>
-      </m:oMath>
-      <w:r>
-        <w:t xml:space="preserve"> </w:t>
-      </w:r>
-      <w:r>
-        <w:t xml:space="preserve">will be false, and a correct decision is to reject</w:t>
-      </w:r>
-      <w:r>
-        <w:t xml:space="preserve"> </w:t>
-      </w:r>
-      <m:oMath>
-        <m:sSub>
-          <m:e>
-            <m:r>
-              <m:t>H</m:t>
-            </m:r>
-          </m:e>
-          <m:sub>
-            <m:r>
-              <m:t>0</m:t>
-            </m:r>
-          </m:sub>
-        </m:sSub>
-      </m:oMath>
-      <w:r>
-        <w:t xml:space="preserve">. Any failures to reject will be considered type II errors.</w:t>
-      </w:r>
-    </w:p>
-    <w:p>
-      <w:pPr>
-        <w:pStyle w:val="SourceCode"/>
-      </w:pPr>
-      <w:r>
-        <w:rPr>
-          <w:rStyle w:val="CommentTok"/>
-        </w:rPr>
-        <w:t xml:space="preserve"># draw a sample </w:t>
-      </w:r>
-      <w:r>
-        <w:br/>
-      </w:r>
-      <w:r>
-        <w:rPr>
-          <w:rStyle w:val="NormalTok"/>
-        </w:rPr>
-        <w:t xml:space="preserve">samp </w:t>
-      </w:r>
-      <w:r>
-        <w:rPr>
-          <w:rStyle w:val="OtherTok"/>
-        </w:rPr>
-        <w:t xml:space="preserve">&lt;-</w:t>
-      </w:r>
-      <w:r>
-        <w:rPr>
-          <w:rStyle w:val="NormalTok"/>
-        </w:rPr>
-        <w:t xml:space="preserve"> </w:t>
-      </w:r>
-      <w:r>
-        <w:rPr>
-          <w:rStyle w:val="FunctionTok"/>
-        </w:rPr>
-        <w:t xml:space="preserve">sample</w:t>
-      </w:r>
-      <w:r>
-        <w:rPr>
-          <w:rStyle w:val="NormalTok"/>
-        </w:rPr>
-        <w:t xml:space="preserve">(nhanes</w:t>
-      </w:r>
-      <w:r>
-        <w:rPr>
-          <w:rStyle w:val="SpecialCharTok"/>
-        </w:rPr>
-        <w:t xml:space="preserve">$</w:t>
-      </w:r>
-      <w:r>
-        <w:rPr>
-          <w:rStyle w:val="NormalTok"/>
-        </w:rPr>
-        <w:t xml:space="preserve">TotChol, </w:t>
-      </w:r>
-      <w:r>
-        <w:rPr>
-          <w:rStyle w:val="AttributeTok"/>
-        </w:rPr>
-        <w:t xml:space="preserve">size =</w:t>
-      </w:r>
-      <w:r>
-        <w:rPr>
-          <w:rStyle w:val="NormalTok"/>
-        </w:rPr>
-        <w:t xml:space="preserve"> </w:t>
-      </w:r>
-      <w:r>
-        <w:rPr>
-          <w:rStyle w:val="DecValTok"/>
-        </w:rPr>
-        <w:t xml:space="preserve">20</w:t>
-      </w:r>
-      <w:r>
-        <w:rPr>
-          <w:rStyle w:val="NormalTok"/>
-        </w:rPr>
-        <w:t xml:space="preserve">)</w:t>
-      </w:r>
-      <w:r>
-        <w:br/>
-      </w:r>
-      <w:r>
-        <w:br/>
-      </w:r>
-      <w:r>
-        <w:rPr>
-          <w:rStyle w:val="CommentTok"/>
-        </w:rPr>
-        <w:t xml:space="preserve"># test a false null</w:t>
-      </w:r>
-      <w:r>
-        <w:br/>
-      </w:r>
-      <w:r>
-        <w:rPr>
-          <w:rStyle w:val="FunctionTok"/>
-        </w:rPr>
-        <w:t xml:space="preserve">t.test</w:t>
-      </w:r>
-      <w:r>
-        <w:rPr>
-          <w:rStyle w:val="NormalTok"/>
-        </w:rPr>
-        <w:t xml:space="preserve">(samp, </w:t>
-      </w:r>
-      <w:r>
-        <w:br/>
-      </w:r>
-      <w:r>
-        <w:rPr>
-          <w:rStyle w:val="NormalTok"/>
-        </w:rPr>
-        <w:t xml:space="preserve">       </w:t>
-      </w:r>
-      <w:r>
-        <w:rPr>
-          <w:rStyle w:val="AttributeTok"/>
-        </w:rPr>
-        <w:t xml:space="preserve">mu =</w:t>
-      </w:r>
-      <w:r>
-        <w:rPr>
-          <w:rStyle w:val="NormalTok"/>
-        </w:rPr>
-        <w:t xml:space="preserve"> </w:t>
-      </w:r>
-      <w:r>
-        <w:rPr>
-          <w:rStyle w:val="FloatTok"/>
-        </w:rPr>
-        <w:t xml:space="preserve">4.2</w:t>
-      </w:r>
-      <w:r>
-        <w:rPr>
-          <w:rStyle w:val="NormalTok"/>
-        </w:rPr>
-        <w:t xml:space="preserve">, </w:t>
-      </w:r>
-      <w:r>
-        <w:rPr>
-          <w:rStyle w:val="CommentTok"/>
-        </w:rPr>
-        <w:t xml:space="preserve"># change this for exercise</w:t>
-      </w:r>
-      <w:r>
-        <w:br/>
-      </w:r>
-      <w:r>
-        <w:rPr>
-          <w:rStyle w:val="NormalTok"/>
-        </w:rPr>
-        <w:t xml:space="preserve">       </w:t>
-      </w:r>
-      <w:r>
-        <w:rPr>
-          <w:rStyle w:val="AttributeTok"/>
-        </w:rPr>
-        <w:t xml:space="preserve">alternative =</w:t>
-      </w:r>
-      <w:r>
-        <w:rPr>
-          <w:rStyle w:val="NormalTok"/>
-        </w:rPr>
-        <w:t xml:space="preserve"> </w:t>
-      </w:r>
-      <w:r>
-        <w:rPr>
-          <w:rStyle w:val="StringTok"/>
-        </w:rPr>
-        <w:t xml:space="preserve">'two.sided'</w:t>
-      </w:r>
-      <w:r>
-        <w:rPr>
-          <w:rStyle w:val="NormalTok"/>
-        </w:rPr>
-        <w:t xml:space="preserve">)</w:t>
-      </w:r>
-    </w:p>
-    <w:p>
-      <w:pPr>
-        <w:pStyle w:val="SourceCode"/>
-      </w:pPr>
-      <w:r>
-        <w:br/>
-      </w:r>
-      <w:r>
-        <w:rPr>
-          <w:rStyle w:val="VerbatimChar"/>
-        </w:rPr>
-        <w:t xml:space="preserve">    One Sample t-test</w:t>
-      </w:r>
-      <w:r>
-        <w:br/>
-      </w:r>
-      <w:r>
-        <w:br/>
-      </w:r>
-      <w:r>
-        <w:rPr>
-          <w:rStyle w:val="VerbatimChar"/>
-        </w:rPr>
-        <w:t xml:space="preserve">data:  samp</w:t>
-      </w:r>
-      <w:r>
-        <w:br/>
-      </w:r>
-      <w:r>
-        <w:rPr>
-          <w:rStyle w:val="VerbatimChar"/>
-        </w:rPr>
-        <w:t xml:space="preserve">t = 4.745, df = 19, p-value = 0.0001409</w:t>
-      </w:r>
-      <w:r>
-        <w:br/>
-      </w:r>
-      <w:r>
-        <w:rPr>
-          <w:rStyle w:val="VerbatimChar"/>
-        </w:rPr>
-        <w:t xml:space="preserve">alternative hypothesis: true mean is not equal to 4.2</w:t>
-      </w:r>
-      <w:r>
-        <w:br/>
-      </w:r>
-      <w:r>
-        <w:rPr>
-          <w:rStyle w:val="VerbatimChar"/>
-        </w:rPr>
-        <w:t xml:space="preserve">95 percent confidence interval:</w:t>
-      </w:r>
-      <w:r>
-        <w:br/>
-      </w:r>
-      <w:r>
-        <w:rPr>
-          <w:rStyle w:val="VerbatimChar"/>
-        </w:rPr>
-        <w:t xml:space="preserve"> 4.654665 5.372335</w:t>
-      </w:r>
-      <w:r>
-        <w:br/>
-      </w:r>
-      <w:r>
-        <w:rPr>
-          <w:rStyle w:val="VerbatimChar"/>
-        </w:rPr>
-        <w:t xml:space="preserve">sample estimates:</w:t>
-      </w:r>
-      <w:r>
-        <w:br/>
-      </w:r>
-      <w:r>
-        <w:rPr>
-          <w:rStyle w:val="VerbatimChar"/>
-        </w:rPr>
-        <w:t xml:space="preserve">mean of x </w:t>
-      </w:r>
-      <w:r>
-        <w:br/>
-      </w:r>
-      <w:r>
-        <w:rPr>
-          <w:rStyle w:val="VerbatimChar"/>
-        </w:rPr>
-        <w:t xml:space="preserve">   5.0135 </w:t>
-      </w:r>
-    </w:p>
-    <w:p>
-      <w:pPr>
-        <w:pStyle w:val="FirstParagraph"/>
-      </w:pPr>
-      <w:r>
-        <w:t xml:space="preserve">Let’s use significance level</w:t>
-      </w:r>
-      <w:r>
-        <w:t xml:space="preserve"> </w:t>
-      </w:r>
-      <m:oMath>
-        <m:r>
-          <m:t>α</m:t>
-        </m:r>
-        <m:r>
-          <m:rPr>
-            <m:sty m:val="p"/>
-          </m:rPr>
-          <m:t>=</m:t>
-        </m:r>
-        <m:r>
-          <m:t>0.05</m:t>
-        </m:r>
-      </m:oMath>
-      <w:r>
-        <w:t xml:space="preserve"> </w:t>
-      </w:r>
-      <w:r>
-        <w:t xml:space="preserve">throughout and tally errors as follows:</w:t>
-      </w:r>
-    </w:p>
-    <w:tbl>
-      <w:tblPr>
-        <w:tblStyle w:val="Table"/>
-        <w:tblW w:type="auto" w:w="0"/>
-        <w:tblLook w:firstRow="1" w:lastRow="0" w:firstColumn="0" w:lastColumn="0" w:noHBand="0" w:noVBand="0" w:val="0020"/>
-        <w:jc w:val="start"/>
-      </w:tblPr>
-      <w:tblGrid>
-        <w:gridCol w:w="3960"/>
-        <w:gridCol w:w="3960"/>
-      </w:tblGrid>
-      <w:tr>
-        <w:trPr>
-          <w:tblHeader w:val="true"/>
-        </w:trPr>
-        <w:tc>
-          <w:tcPr/>
-          <w:p>
-            <w:pPr>
-              <w:pStyle w:val="Compact"/>
-              <w:jc w:val="left"/>
-            </w:pPr>
-            <w:r>
-              <w:t xml:space="preserve">Null value</w:t>
-            </w:r>
-            <w:r>
-              <w:t xml:space="preserve"> </w:t>
-            </w:r>
-            <m:oMath>
-              <m:sSub>
-                <m:e>
-                  <m:r>
-                    <m:t>μ</m:t>
-                  </m:r>
-                </m:e>
-                <m:sub>
-                  <m:r>
-                    <m:t>0</m:t>
-                  </m:r>
-                </m:sub>
-              </m:sSub>
-            </m:oMath>
-          </w:p>
-        </w:tc>
-        <w:tc>
-          <w:tcPr/>
-          <w:p>
-            <w:pPr>
-              <w:pStyle w:val="Compact"/>
-              <w:jc w:val="left"/>
-            </w:pPr>
-            <w:r>
-              <w:t xml:space="preserve">Error frequency</w:t>
-            </w:r>
-          </w:p>
-        </w:tc>
-      </w:tr>
-      <w:tr>
-        <w:tc>
-          <w:tcPr/>
-          <w:p>
-            <w:pPr>
-              <w:pStyle w:val="Compact"/>
-              <w:jc w:val="left"/>
-            </w:pPr>
-            <w:r>
-              <w:t xml:space="preserve">4.2</w:t>
-            </w:r>
-          </w:p>
-        </w:tc>
-        <w:tc>
-          <w:tcPr/>
-          <w:p>
-            <w:pPr>
-              <w:pStyle w:val="Compact"/>
-            </w:pPr>
-          </w:p>
-        </w:tc>
-      </w:tr>
-      <w:tr>
-        <w:tc>
-          <w:tcPr/>
-          <w:p>
-            <w:pPr>
-              <w:pStyle w:val="Compact"/>
-              <w:jc w:val="left"/>
-            </w:pPr>
-            <w:r>
-              <w:t xml:space="preserve">4.6</w:t>
-            </w:r>
-          </w:p>
-        </w:tc>
-        <w:tc>
-          <w:tcPr/>
-          <w:p>
-            <w:pPr>
-              <w:pStyle w:val="Compact"/>
-            </w:pPr>
-          </w:p>
-        </w:tc>
-      </w:tr>
-      <w:tr>
-        <w:tc>
-          <w:tcPr/>
-          <w:p>
-            <w:pPr>
-              <w:pStyle w:val="Compact"/>
-              <w:jc w:val="left"/>
-            </w:pPr>
-            <w:r>
-              <w:t xml:space="preserve">4.9</w:t>
-            </w:r>
-          </w:p>
-        </w:tc>
-        <w:tc>
-          <w:tcPr/>
-          <w:p>
-            <w:pPr>
-              <w:pStyle w:val="Compact"/>
-            </w:pPr>
-          </w:p>
-        </w:tc>
-      </w:tr>
-      <w:tr>
-        <w:tc>
-          <w:tcPr/>
-          <w:p>
-            <w:pPr>
-              <w:pStyle w:val="Compact"/>
-              <w:jc w:val="left"/>
-            </w:pPr>
-            <w:r>
-              <w:t xml:space="preserve">5.1</w:t>
-            </w:r>
-          </w:p>
-        </w:tc>
-        <w:tc>
-          <w:tcPr/>
-          <w:p>
-            <w:pPr>
-              <w:pStyle w:val="Compact"/>
-            </w:pPr>
-          </w:p>
-        </w:tc>
-      </w:tr>
-      <w:tr>
-        <w:tc>
-          <w:tcPr/>
-          <w:p>
-            <w:pPr>
-              <w:pStyle w:val="Compact"/>
-              <w:jc w:val="left"/>
-            </w:pPr>
-            <w:r>
-              <w:t xml:space="preserve">5.4</w:t>
-            </w:r>
-          </w:p>
-        </w:tc>
-        <w:tc>
-          <w:tcPr/>
-          <w:p>
-            <w:pPr>
-              <w:pStyle w:val="Compact"/>
-            </w:pPr>
-          </w:p>
-        </w:tc>
-      </w:tr>
-      <w:tr>
-        <w:tc>
-          <w:tcPr/>
-          <w:p>
-            <w:pPr>
-              <w:pStyle w:val="Compact"/>
-              <w:jc w:val="left"/>
-            </w:pPr>
-            <w:r>
-              <w:t xml:space="preserve">5.7</w:t>
-            </w:r>
-          </w:p>
-        </w:tc>
-        <w:tc>
-          <w:tcPr/>
-          <w:p>
-            <w:pPr>
-              <w:pStyle w:val="Compact"/>
-            </w:pPr>
-          </w:p>
-        </w:tc>
-      </w:tr>
-    </w:tbl>
-    <w:p>
-      <w:pPr>
-        <w:pStyle w:val="BodyText"/>
-      </w:pPr>
-      <w:r>
-        <w:t xml:space="preserve">Notice that the type II error is quite high for null values near the true mean; this is because the test prioritizes avoiding type I errors, and as a result has little power to detect such alternatives.</w:t>
-      </w:r>
-    </w:p>
-    <w:bookmarkEnd w:id="43"/>
-    <w:bookmarkEnd w:id="44"/>
+    <w:bookmarkEnd w:id="35"/>
     <w:sectPr/>
   </w:body>
 </w:document>
@@ -4686,36 +2950,6 @@
     <w:abstractNumId w:val="991"/>
   </w:num>
   <w:num w:numId="1007">
-    <w:abstractNumId w:val="99411"/>
-    <w:lvlOverride w:ilvl="0">
-      <w:startOverride w:val="1"/>
-    </w:lvlOverride>
-    <w:lvlOverride w:ilvl="1">
-      <w:startOverride w:val="1"/>
-    </w:lvlOverride>
-    <w:lvlOverride w:ilvl="2">
-      <w:startOverride w:val="1"/>
-    </w:lvlOverride>
-    <w:lvlOverride w:ilvl="3">
-      <w:startOverride w:val="1"/>
-    </w:lvlOverride>
-    <w:lvlOverride w:ilvl="4">
-      <w:startOverride w:val="1"/>
-    </w:lvlOverride>
-    <w:lvlOverride w:ilvl="5">
-      <w:startOverride w:val="1"/>
-    </w:lvlOverride>
-    <w:lvlOverride w:ilvl="6">
-      <w:startOverride w:val="1"/>
-    </w:lvlOverride>
-    <w:lvlOverride w:ilvl="7">
-      <w:startOverride w:val="1"/>
-    </w:lvlOverride>
-    <w:lvlOverride w:ilvl="8">
-      <w:startOverride w:val="1"/>
-    </w:lvlOverride>
-  </w:num>
-  <w:num w:numId="1008">
     <w:abstractNumId w:val="99411"/>
     <w:lvlOverride w:ilvl="0">
       <w:startOverride w:val="1"/>

</xml_diff>